<commit_message>
Read Me with more examples and fixed problem in logoSchemas - if enter a invalid id, it doesn't throw an error
</commit_message>
<xml_diff>
--- a/README.docx
+++ b/README.docx
@@ -25,7 +25,13 @@
         <w:spacing w:before="240" w:after="240"/>
       </w:pPr>
       <w:r>
-        <w:t>View the Logos</w:t>
+        <w:t xml:space="preserve">View </w:t>
+      </w:r>
+      <w:r>
+        <w:t xml:space="preserve">all </w:t>
+      </w:r>
+      <w:r>
+        <w:t>the Logos</w:t>
       </w:r>
       <w:r>
         <w:rPr>
@@ -225,7 +231,6 @@
                               <w:t>}</w:t>
                             </w:r>
                           </w:p>
-                          <w:p/>
                         </w:txbxContent>
                       </wps:txbx>
                       <wps:bodyPr rot="0" vert="horz" wrap="square" lIns="91440" tIns="45720" rIns="91440" bIns="45720" anchor="t" anchorCtr="0">
@@ -400,7 +405,996 @@
                         <w:t>}</w:t>
                       </w:r>
                     </w:p>
-                    <w:p/>
+                  </w:txbxContent>
+                </v:textbox>
+                <w10:anchorlock/>
+              </v:shape>
+            </w:pict>
+          </mc:Fallback>
+        </mc:AlternateContent>
+      </w:r>
+    </w:p>
+    <w:p>
+      <w:pPr>
+        <w:pStyle w:val="Heading1"/>
+        <w:spacing w:after="240"/>
+      </w:pPr>
+      <w:r>
+        <w:t>View one thing from the logo</w:t>
+      </w:r>
+      <w:r>
+        <w:rPr>
+          <w:noProof/>
+        </w:rPr>
+        <mc:AlternateContent>
+          <mc:Choice Requires="wps">
+            <w:drawing>
+              <wp:inline distT="0" distB="0" distL="0" distR="0" wp14:anchorId="0D108BA3" wp14:editId="4EC99546">
+                <wp:extent cx="5920740" cy="1404620"/>
+                <wp:effectExtent l="0" t="0" r="22860" b="15875"/>
+                <wp:docPr id="4" name="Text Box 2"/>
+                <wp:cNvGraphicFramePr>
+                  <a:graphicFrameLocks xmlns:a="http://schemas.openxmlformats.org/drawingml/2006/main"/>
+                </wp:cNvGraphicFramePr>
+                <a:graphic xmlns:a="http://schemas.openxmlformats.org/drawingml/2006/main">
+                  <a:graphicData uri="http://schemas.microsoft.com/office/word/2010/wordprocessingShape">
+                    <wps:wsp>
+                      <wps:cNvSpPr txBox="1">
+                        <a:spLocks noChangeArrowheads="1"/>
+                      </wps:cNvSpPr>
+                      <wps:spPr bwMode="auto">
+                        <a:xfrm>
+                          <a:off x="0" y="0"/>
+                          <a:ext cx="5920740" cy="1404620"/>
+                        </a:xfrm>
+                        <a:prstGeom prst="rect">
+                          <a:avLst/>
+                        </a:prstGeom>
+                        <a:solidFill>
+                          <a:schemeClr val="bg1">
+                            <a:lumMod val="85000"/>
+                          </a:schemeClr>
+                        </a:solidFill>
+                        <a:ln w="9525">
+                          <a:solidFill>
+                            <a:schemeClr val="bg1"/>
+                          </a:solidFill>
+                          <a:miter lim="800000"/>
+                          <a:headEnd/>
+                          <a:tailEnd/>
+                        </a:ln>
+                      </wps:spPr>
+                      <wps:txbx>
+                        <w:txbxContent>
+                          <w:p>
+                            <w:pPr>
+                              <w:spacing w:after="0"/>
+                            </w:pPr>
+                            <w:proofErr w:type="gramStart"/>
+                            <w:r>
+                              <w:t>query{</w:t>
+                            </w:r>
+                            <w:proofErr w:type="gramEnd"/>
+                          </w:p>
+                          <w:p>
+                            <w:pPr>
+                              <w:spacing w:after="0"/>
+                            </w:pPr>
+                            <w:r>
+                              <w:t xml:space="preserve"> </w:t>
+                            </w:r>
+                            <w:r>
+                              <w:tab/>
+                            </w:r>
+                            <w:r>
+                              <w:t>logo(id:"5e94b5a1f96e8566b0bd48c3</w:t>
+                            </w:r>
+                            <w:proofErr w:type="gramStart"/>
+                            <w:r>
+                              <w:t>"){</w:t>
+                            </w:r>
+                            <w:proofErr w:type="gramEnd"/>
+                          </w:p>
+                          <w:p>
+                            <w:pPr>
+                              <w:spacing w:after="0"/>
+                              <w:ind w:left="720" w:firstLine="720"/>
+                            </w:pPr>
+                            <w:r>
+                              <w:t xml:space="preserve">   </w:t>
+                            </w:r>
+                            <w:proofErr w:type="spellStart"/>
+                            <w:r>
+                              <w:t>lastUpdate</w:t>
+                            </w:r>
+                            <w:proofErr w:type="spellEnd"/>
+                          </w:p>
+                          <w:p>
+                            <w:pPr>
+                              <w:spacing w:after="0"/>
+                            </w:pPr>
+                            <w:r>
+                              <w:t xml:space="preserve">  </w:t>
+                            </w:r>
+                            <w:r>
+                              <w:tab/>
+                            </w:r>
+                            <w:r>
+                              <w:t>}</w:t>
+                            </w:r>
+                          </w:p>
+                          <w:p>
+                            <w:pPr>
+                              <w:spacing w:after="0"/>
+                            </w:pPr>
+                            <w:r>
+                              <w:t>}</w:t>
+                            </w:r>
+                          </w:p>
+                        </w:txbxContent>
+                      </wps:txbx>
+                      <wps:bodyPr rot="0" vert="horz" wrap="square" lIns="91440" tIns="45720" rIns="91440" bIns="45720" anchor="t" anchorCtr="0">
+                        <a:spAutoFit/>
+                      </wps:bodyPr>
+                    </wps:wsp>
+                  </a:graphicData>
+                </a:graphic>
+              </wp:inline>
+            </w:drawing>
+          </mc:Choice>
+          <mc:Fallback>
+            <w:pict>
+              <v:shape w14:anchorId="0D108BA3" id="_x0000_s1027" type="#_x0000_t202" style="width:466.2pt;height:110.6pt;visibility:visible;mso-wrap-style:square;mso-left-percent:-10001;mso-top-percent:-10001;mso-position-horizontal:absolute;mso-position-horizontal-relative:char;mso-position-vertical:absolute;mso-position-vertical-relative:line;mso-left-percent:-10001;mso-top-percent:-10001;v-text-anchor:top" o:gfxdata="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" fillcolor="#d8d8d8 [2732]" strokecolor="white [3212]">
+                <v:textbox style="mso-fit-shape-to-text:t">
+                  <w:txbxContent>
+                    <w:p>
+                      <w:pPr>
+                        <w:spacing w:after="0"/>
+                      </w:pPr>
+                      <w:proofErr w:type="gramStart"/>
+                      <w:r>
+                        <w:t>query{</w:t>
+                      </w:r>
+                      <w:proofErr w:type="gramEnd"/>
+                    </w:p>
+                    <w:p>
+                      <w:pPr>
+                        <w:spacing w:after="0"/>
+                      </w:pPr>
+                      <w:r>
+                        <w:t xml:space="preserve"> </w:t>
+                      </w:r>
+                      <w:r>
+                        <w:tab/>
+                      </w:r>
+                      <w:r>
+                        <w:t>logo(id:"5e94b5a1f96e8566b0bd48c3</w:t>
+                      </w:r>
+                      <w:proofErr w:type="gramStart"/>
+                      <w:r>
+                        <w:t>"){</w:t>
+                      </w:r>
+                      <w:proofErr w:type="gramEnd"/>
+                    </w:p>
+                    <w:p>
+                      <w:pPr>
+                        <w:spacing w:after="0"/>
+                        <w:ind w:left="720" w:firstLine="720"/>
+                      </w:pPr>
+                      <w:r>
+                        <w:t xml:space="preserve">   </w:t>
+                      </w:r>
+                      <w:proofErr w:type="spellStart"/>
+                      <w:r>
+                        <w:t>lastUpdate</w:t>
+                      </w:r>
+                      <w:proofErr w:type="spellEnd"/>
+                    </w:p>
+                    <w:p>
+                      <w:pPr>
+                        <w:spacing w:after="0"/>
+                      </w:pPr>
+                      <w:r>
+                        <w:t xml:space="preserve">  </w:t>
+                      </w:r>
+                      <w:r>
+                        <w:tab/>
+                      </w:r>
+                      <w:r>
+                        <w:t>}</w:t>
+                      </w:r>
+                    </w:p>
+                    <w:p>
+                      <w:pPr>
+                        <w:spacing w:after="0"/>
+                      </w:pPr>
+                      <w:r>
+                        <w:t>}</w:t>
+                      </w:r>
+                    </w:p>
+                  </w:txbxContent>
+                </v:textbox>
+                <w10:anchorlock/>
+              </v:shape>
+            </w:pict>
+          </mc:Fallback>
+        </mc:AlternateContent>
+      </w:r>
+    </w:p>
+    <w:p>
+      <w:pPr>
+        <w:pStyle w:val="Heading1"/>
+      </w:pPr>
+      <w:r>
+        <w:t>View one component of all the logos</w:t>
+      </w:r>
+      <w:r>
+        <w:rPr>
+          <w:noProof/>
+        </w:rPr>
+        <mc:AlternateContent>
+          <mc:Choice Requires="wps">
+            <w:drawing>
+              <wp:inline distT="0" distB="0" distL="0" distR="0" wp14:anchorId="650CF54F" wp14:editId="3D2BB150">
+                <wp:extent cx="5920740" cy="1404620"/>
+                <wp:effectExtent l="0" t="0" r="22860" b="15875"/>
+                <wp:docPr id="5" name="Text Box 2"/>
+                <wp:cNvGraphicFramePr>
+                  <a:graphicFrameLocks xmlns:a="http://schemas.openxmlformats.org/drawingml/2006/main"/>
+                </wp:cNvGraphicFramePr>
+                <a:graphic xmlns:a="http://schemas.openxmlformats.org/drawingml/2006/main">
+                  <a:graphicData uri="http://schemas.microsoft.com/office/word/2010/wordprocessingShape">
+                    <wps:wsp>
+                      <wps:cNvSpPr txBox="1">
+                        <a:spLocks noChangeArrowheads="1"/>
+                      </wps:cNvSpPr>
+                      <wps:spPr bwMode="auto">
+                        <a:xfrm>
+                          <a:off x="0" y="0"/>
+                          <a:ext cx="5920740" cy="1404620"/>
+                        </a:xfrm>
+                        <a:prstGeom prst="rect">
+                          <a:avLst/>
+                        </a:prstGeom>
+                        <a:solidFill>
+                          <a:schemeClr val="bg1">
+                            <a:lumMod val="85000"/>
+                          </a:schemeClr>
+                        </a:solidFill>
+                        <a:ln w="9525">
+                          <a:solidFill>
+                            <a:schemeClr val="bg1"/>
+                          </a:solidFill>
+                          <a:miter lim="800000"/>
+                          <a:headEnd/>
+                          <a:tailEnd/>
+                        </a:ln>
+                      </wps:spPr>
+                      <wps:txbx>
+                        <w:txbxContent>
+                          <w:p>
+                            <w:pPr>
+                              <w:spacing w:after="0"/>
+                            </w:pPr>
+                            <w:proofErr w:type="gramStart"/>
+                            <w:r>
+                              <w:t>query{</w:t>
+                            </w:r>
+                            <w:proofErr w:type="gramEnd"/>
+                          </w:p>
+                          <w:p>
+                            <w:pPr>
+                              <w:spacing w:after="0"/>
+                            </w:pPr>
+                            <w:r>
+                              <w:t xml:space="preserve"> </w:t>
+                            </w:r>
+                            <w:r>
+                              <w:tab/>
+                            </w:r>
+                            <w:proofErr w:type="gramStart"/>
+                            <w:r>
+                              <w:t>logos{</w:t>
+                            </w:r>
+                            <w:proofErr w:type="gramEnd"/>
+                          </w:p>
+                          <w:p>
+                            <w:pPr>
+                              <w:spacing w:after="0"/>
+                            </w:pPr>
+                            <w:r>
+                              <w:t xml:space="preserve">    </w:t>
+                            </w:r>
+                            <w:r>
+                              <w:tab/>
+                            </w:r>
+                            <w:r>
+                              <w:tab/>
+                            </w:r>
+                            <w:r>
+                              <w:t>text</w:t>
+                            </w:r>
+                          </w:p>
+                          <w:p>
+                            <w:pPr>
+                              <w:spacing w:after="0"/>
+                            </w:pPr>
+                            <w:r>
+                              <w:t xml:space="preserve">  </w:t>
+                            </w:r>
+                            <w:r>
+                              <w:tab/>
+                            </w:r>
+                            <w:r>
+                              <w:t>}</w:t>
+                            </w:r>
+                          </w:p>
+                          <w:p>
+                            <w:pPr>
+                              <w:spacing w:after="0"/>
+                            </w:pPr>
+                            <w:r>
+                              <w:t>}</w:t>
+                            </w:r>
+                          </w:p>
+                        </w:txbxContent>
+                      </wps:txbx>
+                      <wps:bodyPr rot="0" vert="horz" wrap="square" lIns="91440" tIns="45720" rIns="91440" bIns="45720" anchor="t" anchorCtr="0">
+                        <a:spAutoFit/>
+                      </wps:bodyPr>
+                    </wps:wsp>
+                  </a:graphicData>
+                </a:graphic>
+              </wp:inline>
+            </w:drawing>
+          </mc:Choice>
+          <mc:Fallback>
+            <w:pict>
+              <v:shape w14:anchorId="650CF54F" id="_x0000_s1028" type="#_x0000_t202" style="width:466.2pt;height:110.6pt;visibility:visible;mso-wrap-style:square;mso-left-percent:-10001;mso-top-percent:-10001;mso-position-horizontal:absolute;mso-position-horizontal-relative:char;mso-position-vertical:absolute;mso-position-vertical-relative:line;mso-left-percent:-10001;mso-top-percent:-10001;v-text-anchor:top" o:gfxdata="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" fillcolor="#d8d8d8 [2732]" strokecolor="white [3212]">
+                <v:textbox style="mso-fit-shape-to-text:t">
+                  <w:txbxContent>
+                    <w:p>
+                      <w:pPr>
+                        <w:spacing w:after="0"/>
+                      </w:pPr>
+                      <w:proofErr w:type="gramStart"/>
+                      <w:r>
+                        <w:t>query{</w:t>
+                      </w:r>
+                      <w:proofErr w:type="gramEnd"/>
+                    </w:p>
+                    <w:p>
+                      <w:pPr>
+                        <w:spacing w:after="0"/>
+                      </w:pPr>
+                      <w:r>
+                        <w:t xml:space="preserve"> </w:t>
+                      </w:r>
+                      <w:r>
+                        <w:tab/>
+                      </w:r>
+                      <w:proofErr w:type="gramStart"/>
+                      <w:r>
+                        <w:t>logos{</w:t>
+                      </w:r>
+                      <w:proofErr w:type="gramEnd"/>
+                    </w:p>
+                    <w:p>
+                      <w:pPr>
+                        <w:spacing w:after="0"/>
+                      </w:pPr>
+                      <w:r>
+                        <w:t xml:space="preserve">    </w:t>
+                      </w:r>
+                      <w:r>
+                        <w:tab/>
+                      </w:r>
+                      <w:r>
+                        <w:tab/>
+                      </w:r>
+                      <w:r>
+                        <w:t>text</w:t>
+                      </w:r>
+                    </w:p>
+                    <w:p>
+                      <w:pPr>
+                        <w:spacing w:after="0"/>
+                      </w:pPr>
+                      <w:r>
+                        <w:t xml:space="preserve">  </w:t>
+                      </w:r>
+                      <w:r>
+                        <w:tab/>
+                      </w:r>
+                      <w:r>
+                        <w:t>}</w:t>
+                      </w:r>
+                    </w:p>
+                    <w:p>
+                      <w:pPr>
+                        <w:spacing w:after="0"/>
+                      </w:pPr>
+                      <w:r>
+                        <w:t>}</w:t>
+                      </w:r>
+                    </w:p>
+                  </w:txbxContent>
+                </v:textbox>
+                <w10:anchorlock/>
+              </v:shape>
+            </w:pict>
+          </mc:Fallback>
+        </mc:AlternateContent>
+      </w:r>
+    </w:p>
+    <w:p>
+      <w:pPr>
+        <w:pStyle w:val="Heading1"/>
+      </w:pPr>
+      <w:r>
+        <w:lastRenderedPageBreak/>
+        <w:t>View all the components of one logo</w:t>
+      </w:r>
+      <w:r>
+        <w:rPr>
+          <w:noProof/>
+        </w:rPr>
+        <mc:AlternateContent>
+          <mc:Choice Requires="wps">
+            <w:drawing>
+              <wp:inline distT="0" distB="0" distL="0" distR="0" wp14:anchorId="62C2BF6D" wp14:editId="643694C2">
+                <wp:extent cx="5920740" cy="1404620"/>
+                <wp:effectExtent l="0" t="0" r="22860" b="15875"/>
+                <wp:docPr id="6" name="Text Box 2"/>
+                <wp:cNvGraphicFramePr>
+                  <a:graphicFrameLocks xmlns:a="http://schemas.openxmlformats.org/drawingml/2006/main"/>
+                </wp:cNvGraphicFramePr>
+                <a:graphic xmlns:a="http://schemas.openxmlformats.org/drawingml/2006/main">
+                  <a:graphicData uri="http://schemas.microsoft.com/office/word/2010/wordprocessingShape">
+                    <wps:wsp>
+                      <wps:cNvSpPr txBox="1">
+                        <a:spLocks noChangeArrowheads="1"/>
+                      </wps:cNvSpPr>
+                      <wps:spPr bwMode="auto">
+                        <a:xfrm>
+                          <a:off x="0" y="0"/>
+                          <a:ext cx="5920740" cy="1404620"/>
+                        </a:xfrm>
+                        <a:prstGeom prst="rect">
+                          <a:avLst/>
+                        </a:prstGeom>
+                        <a:solidFill>
+                          <a:schemeClr val="bg1">
+                            <a:lumMod val="85000"/>
+                          </a:schemeClr>
+                        </a:solidFill>
+                        <a:ln w="9525">
+                          <a:solidFill>
+                            <a:schemeClr val="bg1"/>
+                          </a:solidFill>
+                          <a:miter lim="800000"/>
+                          <a:headEnd/>
+                          <a:tailEnd/>
+                        </a:ln>
+                      </wps:spPr>
+                      <wps:txbx>
+                        <w:txbxContent>
+                          <w:p>
+                            <w:pPr>
+                              <w:spacing w:after="0"/>
+                            </w:pPr>
+                            <w:proofErr w:type="gramStart"/>
+                            <w:r>
+                              <w:t>query{</w:t>
+                            </w:r>
+                            <w:proofErr w:type="gramEnd"/>
+                          </w:p>
+                          <w:p>
+                            <w:pPr>
+                              <w:spacing w:after="0"/>
+                            </w:pPr>
+                            <w:r>
+                              <w:t xml:space="preserve">  </w:t>
+                            </w:r>
+                            <w:r>
+                              <w:tab/>
+                            </w:r>
+                            <w:r>
+                              <w:t>logo(id:"5e94b5a1f96e8566b0bd48c3</w:t>
+                            </w:r>
+                            <w:proofErr w:type="gramStart"/>
+                            <w:r>
+                              <w:t>"){</w:t>
+                            </w:r>
+                            <w:proofErr w:type="gramEnd"/>
+                          </w:p>
+                          <w:p>
+                            <w:pPr>
+                              <w:spacing w:after="0"/>
+                            </w:pPr>
+                            <w:r>
+                              <w:t xml:space="preserve">    </w:t>
+                            </w:r>
+                            <w:r>
+                              <w:tab/>
+                            </w:r>
+                            <w:r>
+                              <w:tab/>
+                            </w:r>
+                            <w:r>
+                              <w:t>_id</w:t>
+                            </w:r>
+                          </w:p>
+                          <w:p>
+                            <w:pPr>
+                              <w:spacing w:after="0"/>
+                            </w:pPr>
+                            <w:r>
+                              <w:t xml:space="preserve">   </w:t>
+                            </w:r>
+                            <w:r>
+                              <w:tab/>
+                            </w:r>
+                            <w:r>
+                              <w:tab/>
+                            </w:r>
+                            <w:r>
+                              <w:t>text</w:t>
+                            </w:r>
+                          </w:p>
+                          <w:p>
+                            <w:pPr>
+                              <w:spacing w:after="0"/>
+                            </w:pPr>
+                            <w:r>
+                              <w:t xml:space="preserve">    </w:t>
+                            </w:r>
+                            <w:r>
+                              <w:tab/>
+                            </w:r>
+                            <w:r>
+                              <w:tab/>
+                            </w:r>
+                            <w:r>
+                              <w:t>color</w:t>
+                            </w:r>
+                          </w:p>
+                          <w:p>
+                            <w:pPr>
+                              <w:spacing w:after="0"/>
+                            </w:pPr>
+                            <w:r>
+                              <w:t xml:space="preserve">    </w:t>
+                            </w:r>
+                            <w:r>
+                              <w:tab/>
+                            </w:r>
+                            <w:r>
+                              <w:tab/>
+                            </w:r>
+                            <w:proofErr w:type="spellStart"/>
+                            <w:r>
+                              <w:t>fontSize</w:t>
+                            </w:r>
+                            <w:proofErr w:type="spellEnd"/>
+                          </w:p>
+                          <w:p>
+                            <w:pPr>
+                              <w:spacing w:after="0"/>
+                            </w:pPr>
+                            <w:r>
+                              <w:t xml:space="preserve">    </w:t>
+                            </w:r>
+                            <w:r>
+                              <w:tab/>
+                            </w:r>
+                            <w:r>
+                              <w:tab/>
+                            </w:r>
+                            <w:proofErr w:type="spellStart"/>
+                            <w:r>
+                              <w:t>backgroundColor</w:t>
+                            </w:r>
+                            <w:proofErr w:type="spellEnd"/>
+                          </w:p>
+                          <w:p>
+                            <w:pPr>
+                              <w:spacing w:after="0"/>
+                            </w:pPr>
+                            <w:r>
+                              <w:t xml:space="preserve">    </w:t>
+                            </w:r>
+                            <w:r>
+                              <w:tab/>
+                            </w:r>
+                            <w:r>
+                              <w:tab/>
+                            </w:r>
+                            <w:proofErr w:type="spellStart"/>
+                            <w:r>
+                              <w:t>borderColor</w:t>
+                            </w:r>
+                            <w:proofErr w:type="spellEnd"/>
+                          </w:p>
+                          <w:p>
+                            <w:pPr>
+                              <w:spacing w:after="0"/>
+                            </w:pPr>
+                            <w:r>
+                              <w:t xml:space="preserve">    </w:t>
+                            </w:r>
+                            <w:r>
+                              <w:tab/>
+                            </w:r>
+                            <w:r>
+                              <w:tab/>
+                            </w:r>
+                            <w:proofErr w:type="spellStart"/>
+                            <w:r>
+                              <w:t>borderRadius</w:t>
+                            </w:r>
+                            <w:proofErr w:type="spellEnd"/>
+                          </w:p>
+                          <w:p>
+                            <w:pPr>
+                              <w:spacing w:after="0"/>
+                            </w:pPr>
+                            <w:r>
+                              <w:t xml:space="preserve">    </w:t>
+                            </w:r>
+                            <w:r>
+                              <w:tab/>
+                            </w:r>
+                            <w:r>
+                              <w:tab/>
+                            </w:r>
+                            <w:proofErr w:type="spellStart"/>
+                            <w:r>
+                              <w:t>borderWidth</w:t>
+                            </w:r>
+                            <w:proofErr w:type="spellEnd"/>
+                          </w:p>
+                          <w:p>
+                            <w:pPr>
+                              <w:spacing w:after="0"/>
+                            </w:pPr>
+                            <w:r>
+                              <w:t xml:space="preserve">    </w:t>
+                            </w:r>
+                            <w:r>
+                              <w:tab/>
+                            </w:r>
+                            <w:r>
+                              <w:tab/>
+                            </w:r>
+                            <w:r>
+                              <w:t>padding</w:t>
+                            </w:r>
+                          </w:p>
+                          <w:p>
+                            <w:pPr>
+                              <w:spacing w:after="0"/>
+                            </w:pPr>
+                            <w:r>
+                              <w:t xml:space="preserve">   </w:t>
+                            </w:r>
+                            <w:r>
+                              <w:tab/>
+                            </w:r>
+                            <w:r>
+                              <w:tab/>
+                            </w:r>
+                            <w:r>
+                              <w:t>margin</w:t>
+                            </w:r>
+                          </w:p>
+                          <w:p>
+                            <w:pPr>
+                              <w:spacing w:after="0"/>
+                            </w:pPr>
+                            <w:r>
+                              <w:t xml:space="preserve">    </w:t>
+                            </w:r>
+                            <w:r>
+                              <w:tab/>
+                            </w:r>
+                            <w:r>
+                              <w:tab/>
+                            </w:r>
+                            <w:proofErr w:type="spellStart"/>
+                            <w:r>
+                              <w:t>lastUpdate</w:t>
+                            </w:r>
+                            <w:proofErr w:type="spellEnd"/>
+                          </w:p>
+                          <w:p>
+                            <w:pPr>
+                              <w:spacing w:after="0"/>
+                            </w:pPr>
+                            <w:r>
+                              <w:t xml:space="preserve">  </w:t>
+                            </w:r>
+                            <w:r>
+                              <w:tab/>
+                            </w:r>
+                            <w:r>
+                              <w:t>}</w:t>
+                            </w:r>
+                          </w:p>
+                          <w:p>
+                            <w:pPr>
+                              <w:spacing w:after="0"/>
+                            </w:pPr>
+                            <w:r>
+                              <w:t>}</w:t>
+                            </w:r>
+                          </w:p>
+                        </w:txbxContent>
+                      </wps:txbx>
+                      <wps:bodyPr rot="0" vert="horz" wrap="square" lIns="91440" tIns="45720" rIns="91440" bIns="45720" anchor="t" anchorCtr="0">
+                        <a:spAutoFit/>
+                      </wps:bodyPr>
+                    </wps:wsp>
+                  </a:graphicData>
+                </a:graphic>
+              </wp:inline>
+            </w:drawing>
+          </mc:Choice>
+          <mc:Fallback>
+            <w:pict>
+              <v:shape w14:anchorId="62C2BF6D" id="_x0000_s1029" type="#_x0000_t202" style="width:466.2pt;height:110.6pt;visibility:visible;mso-wrap-style:square;mso-left-percent:-10001;mso-top-percent:-10001;mso-position-horizontal:absolute;mso-position-horizontal-relative:char;mso-position-vertical:absolute;mso-position-vertical-relative:line;mso-left-percent:-10001;mso-top-percent:-10001;v-text-anchor:top" o:gfxdata="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" fillcolor="#d8d8d8 [2732]" strokecolor="white [3212]">
+                <v:textbox style="mso-fit-shape-to-text:t">
+                  <w:txbxContent>
+                    <w:p>
+                      <w:pPr>
+                        <w:spacing w:after="0"/>
+                      </w:pPr>
+                      <w:proofErr w:type="gramStart"/>
+                      <w:r>
+                        <w:t>query{</w:t>
+                      </w:r>
+                      <w:proofErr w:type="gramEnd"/>
+                    </w:p>
+                    <w:p>
+                      <w:pPr>
+                        <w:spacing w:after="0"/>
+                      </w:pPr>
+                      <w:r>
+                        <w:t xml:space="preserve">  </w:t>
+                      </w:r>
+                      <w:r>
+                        <w:tab/>
+                      </w:r>
+                      <w:r>
+                        <w:t>logo(id:"5e94b5a1f96e8566b0bd48c3</w:t>
+                      </w:r>
+                      <w:proofErr w:type="gramStart"/>
+                      <w:r>
+                        <w:t>"){</w:t>
+                      </w:r>
+                      <w:proofErr w:type="gramEnd"/>
+                    </w:p>
+                    <w:p>
+                      <w:pPr>
+                        <w:spacing w:after="0"/>
+                      </w:pPr>
+                      <w:r>
+                        <w:t xml:space="preserve">    </w:t>
+                      </w:r>
+                      <w:r>
+                        <w:tab/>
+                      </w:r>
+                      <w:r>
+                        <w:tab/>
+                      </w:r>
+                      <w:r>
+                        <w:t>_id</w:t>
+                      </w:r>
+                    </w:p>
+                    <w:p>
+                      <w:pPr>
+                        <w:spacing w:after="0"/>
+                      </w:pPr>
+                      <w:r>
+                        <w:t xml:space="preserve">   </w:t>
+                      </w:r>
+                      <w:r>
+                        <w:tab/>
+                      </w:r>
+                      <w:r>
+                        <w:tab/>
+                      </w:r>
+                      <w:r>
+                        <w:t>text</w:t>
+                      </w:r>
+                    </w:p>
+                    <w:p>
+                      <w:pPr>
+                        <w:spacing w:after="0"/>
+                      </w:pPr>
+                      <w:r>
+                        <w:t xml:space="preserve">    </w:t>
+                      </w:r>
+                      <w:r>
+                        <w:tab/>
+                      </w:r>
+                      <w:r>
+                        <w:tab/>
+                      </w:r>
+                      <w:r>
+                        <w:t>color</w:t>
+                      </w:r>
+                    </w:p>
+                    <w:p>
+                      <w:pPr>
+                        <w:spacing w:after="0"/>
+                      </w:pPr>
+                      <w:r>
+                        <w:t xml:space="preserve">    </w:t>
+                      </w:r>
+                      <w:r>
+                        <w:tab/>
+                      </w:r>
+                      <w:r>
+                        <w:tab/>
+                      </w:r>
+                      <w:proofErr w:type="spellStart"/>
+                      <w:r>
+                        <w:t>fontSize</w:t>
+                      </w:r>
+                      <w:proofErr w:type="spellEnd"/>
+                    </w:p>
+                    <w:p>
+                      <w:pPr>
+                        <w:spacing w:after="0"/>
+                      </w:pPr>
+                      <w:r>
+                        <w:t xml:space="preserve">    </w:t>
+                      </w:r>
+                      <w:r>
+                        <w:tab/>
+                      </w:r>
+                      <w:r>
+                        <w:tab/>
+                      </w:r>
+                      <w:proofErr w:type="spellStart"/>
+                      <w:r>
+                        <w:t>backgroundColor</w:t>
+                      </w:r>
+                      <w:proofErr w:type="spellEnd"/>
+                    </w:p>
+                    <w:p>
+                      <w:pPr>
+                        <w:spacing w:after="0"/>
+                      </w:pPr>
+                      <w:r>
+                        <w:t xml:space="preserve">    </w:t>
+                      </w:r>
+                      <w:r>
+                        <w:tab/>
+                      </w:r>
+                      <w:r>
+                        <w:tab/>
+                      </w:r>
+                      <w:proofErr w:type="spellStart"/>
+                      <w:r>
+                        <w:t>borderColor</w:t>
+                      </w:r>
+                      <w:proofErr w:type="spellEnd"/>
+                    </w:p>
+                    <w:p>
+                      <w:pPr>
+                        <w:spacing w:after="0"/>
+                      </w:pPr>
+                      <w:r>
+                        <w:t xml:space="preserve">    </w:t>
+                      </w:r>
+                      <w:r>
+                        <w:tab/>
+                      </w:r>
+                      <w:r>
+                        <w:tab/>
+                      </w:r>
+                      <w:proofErr w:type="spellStart"/>
+                      <w:r>
+                        <w:t>borderRadius</w:t>
+                      </w:r>
+                      <w:proofErr w:type="spellEnd"/>
+                    </w:p>
+                    <w:p>
+                      <w:pPr>
+                        <w:spacing w:after="0"/>
+                      </w:pPr>
+                      <w:r>
+                        <w:t xml:space="preserve">    </w:t>
+                      </w:r>
+                      <w:r>
+                        <w:tab/>
+                      </w:r>
+                      <w:r>
+                        <w:tab/>
+                      </w:r>
+                      <w:proofErr w:type="spellStart"/>
+                      <w:r>
+                        <w:t>borderWidth</w:t>
+                      </w:r>
+                      <w:proofErr w:type="spellEnd"/>
+                    </w:p>
+                    <w:p>
+                      <w:pPr>
+                        <w:spacing w:after="0"/>
+                      </w:pPr>
+                      <w:r>
+                        <w:t xml:space="preserve">    </w:t>
+                      </w:r>
+                      <w:r>
+                        <w:tab/>
+                      </w:r>
+                      <w:r>
+                        <w:tab/>
+                      </w:r>
+                      <w:r>
+                        <w:t>padding</w:t>
+                      </w:r>
+                    </w:p>
+                    <w:p>
+                      <w:pPr>
+                        <w:spacing w:after="0"/>
+                      </w:pPr>
+                      <w:r>
+                        <w:t xml:space="preserve">   </w:t>
+                      </w:r>
+                      <w:r>
+                        <w:tab/>
+                      </w:r>
+                      <w:r>
+                        <w:tab/>
+                      </w:r>
+                      <w:r>
+                        <w:t>margin</w:t>
+                      </w:r>
+                    </w:p>
+                    <w:p>
+                      <w:pPr>
+                        <w:spacing w:after="0"/>
+                      </w:pPr>
+                      <w:r>
+                        <w:t xml:space="preserve">    </w:t>
+                      </w:r>
+                      <w:r>
+                        <w:tab/>
+                      </w:r>
+                      <w:r>
+                        <w:tab/>
+                      </w:r>
+                      <w:proofErr w:type="spellStart"/>
+                      <w:r>
+                        <w:t>lastUpdate</w:t>
+                      </w:r>
+                      <w:proofErr w:type="spellEnd"/>
+                    </w:p>
+                    <w:p>
+                      <w:pPr>
+                        <w:spacing w:after="0"/>
+                      </w:pPr>
+                      <w:r>
+                        <w:t xml:space="preserve">  </w:t>
+                      </w:r>
+                      <w:r>
+                        <w:tab/>
+                      </w:r>
+                      <w:r>
+                        <w:t>}</w:t>
+                      </w:r>
+                    </w:p>
+                    <w:p>
+                      <w:pPr>
+                        <w:spacing w:after="0"/>
+                      </w:pPr>
+                      <w:r>
+                        <w:t>}</w:t>
+                      </w:r>
+                    </w:p>
                   </w:txbxContent>
                 </v:textbox>
                 <w10:anchorlock/>
@@ -421,6 +1415,14 @@
         <w:pStyle w:val="Heading1"/>
         <w:spacing w:after="240"/>
       </w:pPr>
+    </w:p>
+    <w:p>
+      <w:pPr>
+        <w:pStyle w:val="Heading1"/>
+        <w:spacing w:after="240"/>
+      </w:pPr>
+      <w:bookmarkStart w:id="0" w:name="_GoBack"/>
+      <w:bookmarkEnd w:id="0"/>
       <w:r>
         <w:t>Add a Logo</w:t>
       </w:r>
@@ -704,7 +1706,7 @@
           </mc:Choice>
           <mc:Fallback>
             <w:pict>
-              <v:shape w14:anchorId="425005A5" id="_x0000_s1027" type="#_x0000_t202" style="width:466.8pt;height:110.6pt;visibility:visible;mso-wrap-style:square;mso-left-percent:-10001;mso-top-percent:-10001;mso-position-horizontal:absolute;mso-position-horizontal-relative:char;mso-position-vertical:absolute;mso-position-vertical-relative:line;mso-left-percent:-10001;mso-top-percent:-10001;v-text-anchor:top" o:gfxdata="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" fillcolor="#e7e6e6 [3214]" strokecolor="white [3212]">
+              <v:shape w14:anchorId="425005A5" id="_x0000_s1030" type="#_x0000_t202" style="width:466.8pt;height:110.6pt;visibility:visible;mso-wrap-style:square;mso-left-percent:-10001;mso-top-percent:-10001;mso-position-horizontal:absolute;mso-position-horizontal-relative:char;mso-position-vertical:absolute;mso-position-vertical-relative:line;mso-left-percent:-10001;mso-top-percent:-10001;v-text-anchor:top" o:gfxdata="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" fillcolor="#e7e6e6 [3214]" strokecolor="white [3212]">
                 <v:textbox style="mso-fit-shape-to-text:t">
                   <w:txbxContent>
                     <w:p>
@@ -953,13 +1955,12 @@
         <w:spacing w:after="240"/>
       </w:pPr>
     </w:p>
+    <w:p/>
     <w:p>
       <w:pPr>
         <w:pStyle w:val="Heading1"/>
         <w:spacing w:after="240"/>
       </w:pPr>
-      <w:bookmarkStart w:id="0" w:name="_GoBack"/>
-      <w:bookmarkEnd w:id="0"/>
       <w:r>
         <w:lastRenderedPageBreak/>
         <w:t>Update a Logo</w:t>
@@ -1245,7 +2246,7 @@
           </mc:Choice>
           <mc:Fallback>
             <w:pict>
-              <v:shape w14:anchorId="095B70A0" id="_x0000_s1028" type="#_x0000_t202" style="width:466.8pt;height:110.6pt;visibility:visible;mso-wrap-style:square;mso-left-percent:-10001;mso-top-percent:-10001;mso-position-horizontal:absolute;mso-position-horizontal-relative:char;mso-position-vertical:absolute;mso-position-vertical-relative:line;mso-left-percent:-10001;mso-top-percent:-10001;v-text-anchor:top" o:gfxdata="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" fillcolor="#e7e6e6 [3214]" strokecolor="white [3212]">
+              <v:shape w14:anchorId="095B70A0" id="_x0000_s1031" type="#_x0000_t202" style="width:466.8pt;height:110.6pt;visibility:visible;mso-wrap-style:square;mso-left-percent:-10001;mso-top-percent:-10001;mso-position-horizontal:absolute;mso-position-horizontal-relative:char;mso-position-vertical:absolute;mso-position-vertical-relative:line;mso-left-percent:-10001;mso-top-percent:-10001;v-text-anchor:top" o:gfxdata="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" fillcolor="#e7e6e6 [3214]" strokecolor="white [3212]">
                 <v:textbox style="mso-fit-shape-to-text:t">
                   <w:txbxContent>
                     <w:p>
@@ -1587,7 +2588,7 @@
           </mc:Choice>
           <mc:Fallback>
             <w:pict>
-              <v:shape w14:anchorId="3B124AD2" id="_x0000_s1029" type="#_x0000_t202" style="width:466.8pt;height:110.6pt;visibility:visible;mso-wrap-style:square;mso-left-percent:-10001;mso-top-percent:-10001;mso-position-horizontal:absolute;mso-position-horizontal-relative:char;mso-position-vertical:absolute;mso-position-vertical-relative:line;mso-left-percent:-10001;mso-top-percent:-10001;v-text-anchor:top" o:gfxdata="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" fillcolor="#e7e6e6 [3214]" strokecolor="white [3212]">
+              <v:shape w14:anchorId="3B124AD2" id="_x0000_s1032" type="#_x0000_t202" style="width:466.8pt;height:110.6pt;visibility:visible;mso-wrap-style:square;mso-left-percent:-10001;mso-top-percent:-10001;mso-position-horizontal:absolute;mso-position-horizontal-relative:char;mso-position-vertical:absolute;mso-position-vertical-relative:line;mso-left-percent:-10001;mso-top-percent:-10001;v-text-anchor:top" o:gfxdata="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" fillcolor="#e7e6e6 [3214]" strokecolor="white [3212]">
                 <v:textbox style="mso-fit-shape-to-text:t">
                   <w:txbxContent>
                     <w:p>
@@ -1773,6 +2774,7 @@
     <w:lsdException w:name="HTML Sample" w:semiHidden="1" w:unhideWhenUsed="1"/>
     <w:lsdException w:name="HTML Typewriter" w:semiHidden="1" w:unhideWhenUsed="1"/>
     <w:lsdException w:name="HTML Variable" w:semiHidden="1" w:unhideWhenUsed="1"/>
+    <w:lsdException w:name="Normal Table" w:semiHidden="1" w:unhideWhenUsed="1"/>
     <w:lsdException w:name="annotation subject" w:semiHidden="1" w:unhideWhenUsed="1"/>
     <w:lsdException w:name="No List" w:semiHidden="1" w:unhideWhenUsed="1"/>
     <w:lsdException w:name="Outline List 1" w:semiHidden="1" w:unhideWhenUsed="1"/>
@@ -1818,9 +2820,11 @@
     <w:lsdException w:name="Table Subtle 1" w:semiHidden="1" w:unhideWhenUsed="1"/>
     <w:lsdException w:name="Table Subtle 2" w:semiHidden="1" w:unhideWhenUsed="1"/>
     <w:lsdException w:name="Table Web 1" w:semiHidden="1" w:unhideWhenUsed="1"/>
+    <w:lsdException w:name="Table Web 2" w:semiHidden="1" w:unhideWhenUsed="1"/>
     <w:lsdException w:name="Table Web 3" w:semiHidden="1" w:unhideWhenUsed="1"/>
     <w:lsdException w:name="Balloon Text" w:semiHidden="1" w:unhideWhenUsed="1"/>
     <w:lsdException w:name="Table Grid" w:uiPriority="39"/>
+    <w:lsdException w:name="Table Theme" w:semiHidden="1" w:unhideWhenUsed="1"/>
     <w:lsdException w:name="Placeholder Text" w:semiHidden="1"/>
     <w:lsdException w:name="No Spacing" w:uiPriority="1" w:qFormat="1"/>
     <w:lsdException w:name="Light Shading" w:uiPriority="60"/>
@@ -2046,6 +3050,7 @@
   <w:style w:type="paragraph" w:default="1" w:styleId="Normal">
     <w:name w:val="Normal"/>
     <w:qFormat/>
+    <w:rsid w:val="00F31537"/>
   </w:style>
   <w:style w:type="paragraph" w:styleId="Heading1">
     <w:name w:val="heading 1"/>
@@ -2065,6 +3070,28 @@
       <w:rFonts w:asciiTheme="majorHAnsi" w:eastAsiaTheme="majorEastAsia" w:hAnsiTheme="majorHAnsi" w:cstheme="majorBidi"/>
       <w:sz w:val="32"/>
       <w:szCs w:val="32"/>
+    </w:rPr>
+  </w:style>
+  <w:style w:type="paragraph" w:styleId="Heading2">
+    <w:name w:val="heading 2"/>
+    <w:basedOn w:val="Normal"/>
+    <w:next w:val="Normal"/>
+    <w:link w:val="Heading2Char"/>
+    <w:uiPriority w:val="9"/>
+    <w:unhideWhenUsed/>
+    <w:qFormat/>
+    <w:rsid w:val="00F31537"/>
+    <w:pPr>
+      <w:keepNext/>
+      <w:keepLines/>
+      <w:spacing w:before="40" w:after="0"/>
+      <w:outlineLvl w:val="1"/>
+    </w:pPr>
+    <w:rPr>
+      <w:rFonts w:asciiTheme="majorHAnsi" w:eastAsiaTheme="majorEastAsia" w:hAnsiTheme="majorHAnsi" w:cstheme="majorBidi"/>
+      <w:color w:val="2F5496" w:themeColor="accent1" w:themeShade="BF"/>
+      <w:sz w:val="26"/>
+      <w:szCs w:val="26"/>
     </w:rPr>
   </w:style>
   <w:style w:type="character" w:default="1" w:styleId="DefaultParagraphFont">
@@ -2138,6 +3165,19 @@
       <w:rFonts w:asciiTheme="majorHAnsi" w:eastAsiaTheme="majorEastAsia" w:hAnsiTheme="majorHAnsi" w:cstheme="majorBidi"/>
       <w:sz w:val="32"/>
       <w:szCs w:val="32"/>
+    </w:rPr>
+  </w:style>
+  <w:style w:type="character" w:customStyle="1" w:styleId="Heading2Char">
+    <w:name w:val="Heading 2 Char"/>
+    <w:basedOn w:val="DefaultParagraphFont"/>
+    <w:link w:val="Heading2"/>
+    <w:uiPriority w:val="9"/>
+    <w:rsid w:val="00F31537"/>
+    <w:rPr>
+      <w:rFonts w:asciiTheme="majorHAnsi" w:eastAsiaTheme="majorEastAsia" w:hAnsiTheme="majorHAnsi" w:cstheme="majorBidi"/>
+      <w:color w:val="2F5496" w:themeColor="accent1" w:themeShade="BF"/>
+      <w:sz w:val="26"/>
+      <w:szCs w:val="26"/>
     </w:rPr>
   </w:style>
 </w:styles>

</xml_diff>